<commit_message>
switched code around in question 3 to not include grep
</commit_message>
<xml_diff>
--- a/HW3/Homework3.docx
+++ b/HW3/Homework3.docx
@@ -23,7 +23,7 @@
         <w:pStyle w:val="Date"/>
       </w:pPr>
       <w:r>
-        <w:t xml:space="preserve">Fri</w:t>
+        <w:t xml:space="preserve">Mon</w:t>
       </w:r>
       <w:r>
         <w:t xml:space="preserve"> </w:t>
@@ -35,13 +35,13 @@
         <w:t xml:space="preserve"> </w:t>
       </w:r>
       <w:r>
-        <w:t xml:space="preserve">12</w:t>
-      </w:r>
-      <w:r>
-        <w:t xml:space="preserve"> </w:t>
-      </w:r>
-      <w:r>
-        <w:t xml:space="preserve">18:43:36</w:t>
+        <w:t xml:space="preserve">15</w:t>
+      </w:r>
+      <w:r>
+        <w:t xml:space="preserve"> </w:t>
+      </w:r>
+      <w:r>
+        <w:t xml:space="preserve">15:21:08</w:t>
       </w:r>
       <w:r>
         <w:t xml:space="preserve"> </w:t>
@@ -9643,21 +9643,411 @@
       </w:r>
       <w:r>
         <w:rPr>
-          <w:rStyle w:val="NormalTok"/>
-        </w:rPr>
-        <w:t xml:space="preserve">boundaryIdx =</w:t>
-      </w:r>
-      <w:r>
-        <w:rPr>
-          <w:rStyle w:val="StringTok"/>
-        </w:rPr>
-        <w:t xml:space="preserve"> </w:t>
-      </w:r>
-      <w:r>
-        <w:rPr>
-          <w:rStyle w:val="KeywordTok"/>
-        </w:rPr>
-        <w:t xml:space="preserve">grep</w:t>
+          <w:rStyle w:val="CommentTok"/>
+        </w:rPr>
+        <w:t xml:space="preserve">#split all lines on boundary= and see which ones have a split that is greater than 1 (meaning that the boundary is contained on that line)</w:t>
+      </w:r>
+      <w:r>
+        <w:br w:type="textWrapping"/>
+      </w:r>
+      <w:r>
+        <w:rPr>
+          <w:rStyle w:val="NormalTok"/>
+        </w:rPr>
+        <w:t xml:space="preserve"> </w:t>
+      </w:r>
+      <w:r>
+        <w:rPr>
+          <w:rStyle w:val="NormalTok"/>
+        </w:rPr>
+        <w:t xml:space="preserve"> </w:t>
+      </w:r>
+      <w:r>
+        <w:rPr>
+          <w:rStyle w:val="NormalTok"/>
+        </w:rPr>
+        <w:t xml:space="preserve">splits &lt;-</w:t>
+      </w:r>
+      <w:r>
+        <w:rPr>
+          <w:rStyle w:val="StringTok"/>
+        </w:rPr>
+        <w:t xml:space="preserve"> </w:t>
+      </w:r>
+      <w:r>
+        <w:rPr>
+          <w:rStyle w:val="KeywordTok"/>
+        </w:rPr>
+        <w:t xml:space="preserve">strsplit</w:t>
+      </w:r>
+      <w:r>
+        <w:rPr>
+          <w:rStyle w:val="NormalTok"/>
+        </w:rPr>
+        <w:t xml:space="preserve">(header, </w:t>
+      </w:r>
+      <w:r>
+        <w:rPr>
+          <w:rStyle w:val="StringTok"/>
+        </w:rPr>
+        <w:t xml:space="preserve">"boundary="</w:t>
+      </w:r>
+      <w:r>
+        <w:rPr>
+          <w:rStyle w:val="NormalTok"/>
+        </w:rPr>
+        <w:t xml:space="preserve">)</w:t>
+      </w:r>
+      <w:r>
+        <w:br w:type="textWrapping"/>
+      </w:r>
+      <w:r>
+        <w:rPr>
+          <w:rStyle w:val="NormalTok"/>
+        </w:rPr>
+        <w:t xml:space="preserve"> </w:t>
+      </w:r>
+      <w:r>
+        <w:rPr>
+          <w:rStyle w:val="NormalTok"/>
+        </w:rPr>
+        <w:t xml:space="preserve"> </w:t>
+      </w:r>
+      <w:r>
+        <w:rPr>
+          <w:rStyle w:val="NormalTok"/>
+        </w:rPr>
+        <w:t xml:space="preserve">line =</w:t>
+      </w:r>
+      <w:r>
+        <w:rPr>
+          <w:rStyle w:val="StringTok"/>
+        </w:rPr>
+        <w:t xml:space="preserve"> ""</w:t>
+      </w:r>
+      <w:r>
+        <w:br w:type="textWrapping"/>
+      </w:r>
+      <w:r>
+        <w:rPr>
+          <w:rStyle w:val="NormalTok"/>
+        </w:rPr>
+        <w:t xml:space="preserve"> </w:t>
+      </w:r>
+      <w:r>
+        <w:rPr>
+          <w:rStyle w:val="NormalTok"/>
+        </w:rPr>
+        <w:t xml:space="preserve"> </w:t>
+      </w:r>
+      <w:r>
+        <w:rPr>
+          <w:rStyle w:val="NormalTok"/>
+        </w:rPr>
+        <w:t xml:space="preserve">for(i in splits){</w:t>
+      </w:r>
+      <w:r>
+        <w:br w:type="textWrapping"/>
+      </w:r>
+      <w:r>
+        <w:rPr>
+          <w:rStyle w:val="NormalTok"/>
+        </w:rPr>
+        <w:t xml:space="preserve"> </w:t>
+      </w:r>
+      <w:r>
+        <w:rPr>
+          <w:rStyle w:val="NormalTok"/>
+        </w:rPr>
+        <w:t xml:space="preserve"> </w:t>
+      </w:r>
+      <w:r>
+        <w:rPr>
+          <w:rStyle w:val="NormalTok"/>
+        </w:rPr>
+        <w:t xml:space="preserve"> </w:t>
+      </w:r>
+      <w:r>
+        <w:rPr>
+          <w:rStyle w:val="NormalTok"/>
+        </w:rPr>
+        <w:t xml:space="preserve"> </w:t>
+      </w:r>
+      <w:r>
+        <w:rPr>
+          <w:rStyle w:val="NormalTok"/>
+        </w:rPr>
+        <w:t xml:space="preserve">if(</w:t>
+      </w:r>
+      <w:r>
+        <w:rPr>
+          <w:rStyle w:val="KeywordTok"/>
+        </w:rPr>
+        <w:t xml:space="preserve">length</w:t>
+      </w:r>
+      <w:r>
+        <w:rPr>
+          <w:rStyle w:val="NormalTok"/>
+        </w:rPr>
+        <w:t xml:space="preserve">(i) &gt;</w:t>
+      </w:r>
+      <w:r>
+        <w:rPr>
+          <w:rStyle w:val="StringTok"/>
+        </w:rPr>
+        <w:t xml:space="preserve"> </w:t>
+      </w:r>
+      <w:r>
+        <w:rPr>
+          <w:rStyle w:val="DecValTok"/>
+        </w:rPr>
+        <w:t xml:space="preserve">1</w:t>
+      </w:r>
+      <w:r>
+        <w:rPr>
+          <w:rStyle w:val="NormalTok"/>
+        </w:rPr>
+        <w:t xml:space="preserve">){</w:t>
+      </w:r>
+      <w:r>
+        <w:br w:type="textWrapping"/>
+      </w:r>
+      <w:r>
+        <w:rPr>
+          <w:rStyle w:val="NormalTok"/>
+        </w:rPr>
+        <w:t xml:space="preserve"> </w:t>
+      </w:r>
+      <w:r>
+        <w:rPr>
+          <w:rStyle w:val="NormalTok"/>
+        </w:rPr>
+        <w:t xml:space="preserve"> </w:t>
+      </w:r>
+      <w:r>
+        <w:rPr>
+          <w:rStyle w:val="NormalTok"/>
+        </w:rPr>
+        <w:t xml:space="preserve"> </w:t>
+      </w:r>
+      <w:r>
+        <w:rPr>
+          <w:rStyle w:val="NormalTok"/>
+        </w:rPr>
+        <w:t xml:space="preserve"> </w:t>
+      </w:r>
+      <w:r>
+        <w:rPr>
+          <w:rStyle w:val="NormalTok"/>
+        </w:rPr>
+        <w:t xml:space="preserve"> </w:t>
+      </w:r>
+      <w:r>
+        <w:rPr>
+          <w:rStyle w:val="NormalTok"/>
+        </w:rPr>
+        <w:t xml:space="preserve"> </w:t>
+      </w:r>
+      <w:r>
+        <w:rPr>
+          <w:rStyle w:val="NormalTok"/>
+        </w:rPr>
+        <w:t xml:space="preserve">line =</w:t>
+      </w:r>
+      <w:r>
+        <w:rPr>
+          <w:rStyle w:val="StringTok"/>
+        </w:rPr>
+        <w:t xml:space="preserve"> </w:t>
+      </w:r>
+      <w:r>
+        <w:rPr>
+          <w:rStyle w:val="NormalTok"/>
+        </w:rPr>
+        <w:t xml:space="preserve">i</w:t>
+      </w:r>
+      <w:r>
+        <w:br w:type="textWrapping"/>
+      </w:r>
+      <w:r>
+        <w:rPr>
+          <w:rStyle w:val="NormalTok"/>
+        </w:rPr>
+        <w:t xml:space="preserve"> </w:t>
+      </w:r>
+      <w:r>
+        <w:rPr>
+          <w:rStyle w:val="NormalTok"/>
+        </w:rPr>
+        <w:t xml:space="preserve"> </w:t>
+      </w:r>
+      <w:r>
+        <w:rPr>
+          <w:rStyle w:val="NormalTok"/>
+        </w:rPr>
+        <w:t xml:space="preserve"> </w:t>
+      </w:r>
+      <w:r>
+        <w:rPr>
+          <w:rStyle w:val="NormalTok"/>
+        </w:rPr>
+        <w:t xml:space="preserve"> </w:t>
+      </w:r>
+      <w:r>
+        <w:rPr>
+          <w:rStyle w:val="NormalTok"/>
+        </w:rPr>
+        <w:t xml:space="preserve">}</w:t>
+      </w:r>
+      <w:r>
+        <w:br w:type="textWrapping"/>
+      </w:r>
+      <w:r>
+        <w:rPr>
+          <w:rStyle w:val="NormalTok"/>
+        </w:rPr>
+        <w:t xml:space="preserve"> </w:t>
+      </w:r>
+      <w:r>
+        <w:rPr>
+          <w:rStyle w:val="NormalTok"/>
+        </w:rPr>
+        <w:t xml:space="preserve"> </w:t>
+      </w:r>
+      <w:r>
+        <w:rPr>
+          <w:rStyle w:val="NormalTok"/>
+        </w:rPr>
+        <w:t xml:space="preserve">}</w:t>
+      </w:r>
+      <w:r>
+        <w:br w:type="textWrapping"/>
+      </w:r>
+      <w:r>
+        <w:rPr>
+          <w:rStyle w:val="NormalTok"/>
+        </w:rPr>
+        <w:t xml:space="preserve"> </w:t>
+      </w:r>
+      <w:r>
+        <w:rPr>
+          <w:rStyle w:val="NormalTok"/>
+        </w:rPr>
+        <w:t xml:space="preserve"> </w:t>
+      </w:r>
+      <w:r>
+        <w:br w:type="textWrapping"/>
+      </w:r>
+      <w:r>
+        <w:rPr>
+          <w:rStyle w:val="NormalTok"/>
+        </w:rPr>
+        <w:t xml:space="preserve"> </w:t>
+      </w:r>
+      <w:r>
+        <w:rPr>
+          <w:rStyle w:val="NormalTok"/>
+        </w:rPr>
+        <w:t xml:space="preserve"> </w:t>
+      </w:r>
+      <w:r>
+        <w:rPr>
+          <w:rStyle w:val="NormalTok"/>
+        </w:rPr>
+        <w:t xml:space="preserve">line =</w:t>
+      </w:r>
+      <w:r>
+        <w:rPr>
+          <w:rStyle w:val="StringTok"/>
+        </w:rPr>
+        <w:t xml:space="preserve"> </w:t>
+      </w:r>
+      <w:r>
+        <w:rPr>
+          <w:rStyle w:val="NormalTok"/>
+        </w:rPr>
+        <w:t xml:space="preserve">line[</w:t>
+      </w:r>
+      <w:r>
+        <w:rPr>
+          <w:rStyle w:val="DecValTok"/>
+        </w:rPr>
+        <w:t xml:space="preserve">2</w:t>
+      </w:r>
+      <w:r>
+        <w:rPr>
+          <w:rStyle w:val="NormalTok"/>
+        </w:rPr>
+        <w:t xml:space="preserve">]</w:t>
+      </w:r>
+      <w:r>
+        <w:br w:type="textWrapping"/>
+      </w:r>
+      <w:r>
+        <w:rPr>
+          <w:rStyle w:val="NormalTok"/>
+        </w:rPr>
+        <w:t xml:space="preserve"> </w:t>
+      </w:r>
+      <w:r>
+        <w:rPr>
+          <w:rStyle w:val="NormalTok"/>
+        </w:rPr>
+        <w:t xml:space="preserve"> </w:t>
+      </w:r>
+      <w:r>
+        <w:br w:type="textWrapping"/>
+      </w:r>
+      <w:r>
+        <w:rPr>
+          <w:rStyle w:val="NormalTok"/>
+        </w:rPr>
+        <w:t xml:space="preserve"> </w:t>
+      </w:r>
+      <w:r>
+        <w:rPr>
+          <w:rStyle w:val="NormalTok"/>
+        </w:rPr>
+        <w:t xml:space="preserve"> </w:t>
+      </w:r>
+      <w:r>
+        <w:rPr>
+          <w:rStyle w:val="CommentTok"/>
+        </w:rPr>
+        <w:t xml:space="preserve">#remove all whitespace and quotes</w:t>
+      </w:r>
+      <w:r>
+        <w:br w:type="textWrapping"/>
+      </w:r>
+      <w:r>
+        <w:rPr>
+          <w:rStyle w:val="NormalTok"/>
+        </w:rPr>
+        <w:t xml:space="preserve"> </w:t>
+      </w:r>
+      <w:r>
+        <w:rPr>
+          <w:rStyle w:val="NormalTok"/>
+        </w:rPr>
+        <w:t xml:space="preserve"> </w:t>
+      </w:r>
+      <w:r>
+        <w:rPr>
+          <w:rStyle w:val="NormalTok"/>
+        </w:rPr>
+        <w:t xml:space="preserve">line =</w:t>
+      </w:r>
+      <w:r>
+        <w:rPr>
+          <w:rStyle w:val="StringTok"/>
+        </w:rPr>
+        <w:t xml:space="preserve"> </w:t>
+      </w:r>
+      <w:r>
+        <w:rPr>
+          <w:rStyle w:val="KeywordTok"/>
+        </w:rPr>
+        <w:t xml:space="preserve">gsub</w:t>
       </w:r>
       <w:r>
         <w:rPr>
@@ -9669,13 +10059,25 @@
         <w:rPr>
           <w:rStyle w:val="StringTok"/>
         </w:rPr>
-        <w:t xml:space="preserve">"boundary="</w:t>
-      </w:r>
-      <w:r>
-        <w:rPr>
-          <w:rStyle w:val="NormalTok"/>
-        </w:rPr>
-        <w:t xml:space="preserve">, header)</w:t>
+        <w:t xml:space="preserve">'"'</w:t>
+      </w:r>
+      <w:r>
+        <w:rPr>
+          <w:rStyle w:val="NormalTok"/>
+        </w:rPr>
+        <w:t xml:space="preserve">, </w:t>
+      </w:r>
+      <w:r>
+        <w:rPr>
+          <w:rStyle w:val="StringTok"/>
+        </w:rPr>
+        <w:t xml:space="preserve">""</w:t>
+      </w:r>
+      <w:r>
+        <w:rPr>
+          <w:rStyle w:val="NormalTok"/>
+        </w:rPr>
+        <w:t xml:space="preserve">, line)</w:t>
       </w:r>
       <w:r>
         <w:br w:type="textWrapping"/>
@@ -9706,9 +10108,39 @@
       </w:r>
       <w:r>
         <w:rPr>
-          <w:rStyle w:val="NormalTok"/>
-        </w:rPr>
-        <w:t xml:space="preserve">header[boundaryIdx]</w:t>
+          <w:rStyle w:val="KeywordTok"/>
+        </w:rPr>
+        <w:t xml:space="preserve">gsub</w:t>
+      </w:r>
+      <w:r>
+        <w:rPr>
+          <w:rStyle w:val="NormalTok"/>
+        </w:rPr>
+        <w:t xml:space="preserve">(</w:t>
+      </w:r>
+      <w:r>
+        <w:rPr>
+          <w:rStyle w:val="StringTok"/>
+        </w:rPr>
+        <w:t xml:space="preserve">' '</w:t>
+      </w:r>
+      <w:r>
+        <w:rPr>
+          <w:rStyle w:val="NormalTok"/>
+        </w:rPr>
+        <w:t xml:space="preserve">, </w:t>
+      </w:r>
+      <w:r>
+        <w:rPr>
+          <w:rStyle w:val="StringTok"/>
+        </w:rPr>
+        <w:t xml:space="preserve">""</w:t>
+      </w:r>
+      <w:r>
+        <w:rPr>
+          <w:rStyle w:val="NormalTok"/>
+        </w:rPr>
+        <w:t xml:space="preserve">, line)</w:t>
       </w:r>
       <w:r>
         <w:br w:type="textWrapping"/>
@@ -9744,7 +10176,7 @@
         <w:rPr>
           <w:rStyle w:val="CommentTok"/>
         </w:rPr>
-        <w:t xml:space="preserve">#remove all whitespace and quotes</w:t>
+        <w:t xml:space="preserve">#remove semicolon if it exists</w:t>
       </w:r>
       <w:r>
         <w:br w:type="textWrapping"/>
@@ -9777,7 +10209,7 @@
         <w:rPr>
           <w:rStyle w:val="KeywordTok"/>
         </w:rPr>
-        <w:t xml:space="preserve">gsub</w:t>
+        <w:t xml:space="preserve">unlist</w:t>
       </w:r>
       <w:r>
         <w:rPr>
@@ -9787,156 +10219,6 @@
       </w:r>
       <w:r>
         <w:rPr>
-          <w:rStyle w:val="StringTok"/>
-        </w:rPr>
-        <w:t xml:space="preserve">'"'</w:t>
-      </w:r>
-      <w:r>
-        <w:rPr>
-          <w:rStyle w:val="NormalTok"/>
-        </w:rPr>
-        <w:t xml:space="preserve">, </w:t>
-      </w:r>
-      <w:r>
-        <w:rPr>
-          <w:rStyle w:val="StringTok"/>
-        </w:rPr>
-        <w:t xml:space="preserve">""</w:t>
-      </w:r>
-      <w:r>
-        <w:rPr>
-          <w:rStyle w:val="NormalTok"/>
-        </w:rPr>
-        <w:t xml:space="preserve">, line)</w:t>
-      </w:r>
-      <w:r>
-        <w:br w:type="textWrapping"/>
-      </w:r>
-      <w:r>
-        <w:rPr>
-          <w:rStyle w:val="NormalTok"/>
-        </w:rPr>
-        <w:t xml:space="preserve"> </w:t>
-      </w:r>
-      <w:r>
-        <w:rPr>
-          <w:rStyle w:val="NormalTok"/>
-        </w:rPr>
-        <w:t xml:space="preserve"> </w:t>
-      </w:r>
-      <w:r>
-        <w:rPr>
-          <w:rStyle w:val="NormalTok"/>
-        </w:rPr>
-        <w:t xml:space="preserve">line =</w:t>
-      </w:r>
-      <w:r>
-        <w:rPr>
-          <w:rStyle w:val="StringTok"/>
-        </w:rPr>
-        <w:t xml:space="preserve"> </w:t>
-      </w:r>
-      <w:r>
-        <w:rPr>
-          <w:rStyle w:val="KeywordTok"/>
-        </w:rPr>
-        <w:t xml:space="preserve">gsub</w:t>
-      </w:r>
-      <w:r>
-        <w:rPr>
-          <w:rStyle w:val="NormalTok"/>
-        </w:rPr>
-        <w:t xml:space="preserve">(</w:t>
-      </w:r>
-      <w:r>
-        <w:rPr>
-          <w:rStyle w:val="StringTok"/>
-        </w:rPr>
-        <w:t xml:space="preserve">' '</w:t>
-      </w:r>
-      <w:r>
-        <w:rPr>
-          <w:rStyle w:val="NormalTok"/>
-        </w:rPr>
-        <w:t xml:space="preserve">, </w:t>
-      </w:r>
-      <w:r>
-        <w:rPr>
-          <w:rStyle w:val="StringTok"/>
-        </w:rPr>
-        <w:t xml:space="preserve">""</w:t>
-      </w:r>
-      <w:r>
-        <w:rPr>
-          <w:rStyle w:val="NormalTok"/>
-        </w:rPr>
-        <w:t xml:space="preserve">, line)</w:t>
-      </w:r>
-      <w:r>
-        <w:br w:type="textWrapping"/>
-      </w:r>
-      <w:r>
-        <w:rPr>
-          <w:rStyle w:val="NormalTok"/>
-        </w:rPr>
-        <w:t xml:space="preserve"> </w:t>
-      </w:r>
-      <w:r>
-        <w:rPr>
-          <w:rStyle w:val="NormalTok"/>
-        </w:rPr>
-        <w:t xml:space="preserve"> </w:t>
-      </w:r>
-      <w:r>
-        <w:br w:type="textWrapping"/>
-      </w:r>
-      <w:r>
-        <w:rPr>
-          <w:rStyle w:val="NormalTok"/>
-        </w:rPr>
-        <w:t xml:space="preserve"> </w:t>
-      </w:r>
-      <w:r>
-        <w:rPr>
-          <w:rStyle w:val="NormalTok"/>
-        </w:rPr>
-        <w:t xml:space="preserve"> </w:t>
-      </w:r>
-      <w:r>
-        <w:rPr>
-          <w:rStyle w:val="CommentTok"/>
-        </w:rPr>
-        <w:t xml:space="preserve">#split string to only include portion after "boundary="</w:t>
-      </w:r>
-      <w:r>
-        <w:br w:type="textWrapping"/>
-      </w:r>
-      <w:r>
-        <w:rPr>
-          <w:rStyle w:val="NormalTok"/>
-        </w:rPr>
-        <w:t xml:space="preserve"> </w:t>
-      </w:r>
-      <w:r>
-        <w:rPr>
-          <w:rStyle w:val="NormalTok"/>
-        </w:rPr>
-        <w:t xml:space="preserve"> </w:t>
-      </w:r>
-      <w:r>
-        <w:rPr>
-          <w:rStyle w:val="NormalTok"/>
-        </w:rPr>
-        <w:t xml:space="preserve">line =</w:t>
-      </w:r>
-      <w:r>
-        <w:rPr>
-          <w:rStyle w:val="StringTok"/>
-        </w:rPr>
-        <w:t xml:space="preserve"> </w:t>
-      </w:r>
-      <w:r>
-        <w:rPr>
           <w:rStyle w:val="KeywordTok"/>
         </w:rPr>
         <w:t xml:space="preserve">strsplit</w:t>
@@ -9951,58 +10233,19 @@
         <w:rPr>
           <w:rStyle w:val="StringTok"/>
         </w:rPr>
-        <w:t xml:space="preserve">"boundary="</w:t>
-      </w:r>
-      <w:r>
-        <w:rPr>
-          <w:rStyle w:val="NormalTok"/>
-        </w:rPr>
-        <w:t xml:space="preserve">)</w:t>
-      </w:r>
-      <w:r>
-        <w:br w:type="textWrapping"/>
-      </w:r>
-      <w:r>
-        <w:rPr>
-          <w:rStyle w:val="NormalTok"/>
-        </w:rPr>
-        <w:t xml:space="preserve"> </w:t>
-      </w:r>
-      <w:r>
-        <w:rPr>
-          <w:rStyle w:val="NormalTok"/>
-        </w:rPr>
-        <w:t xml:space="preserve"> </w:t>
-      </w:r>
-      <w:r>
-        <w:rPr>
-          <w:rStyle w:val="NormalTok"/>
-        </w:rPr>
-        <w:t xml:space="preserve">line =</w:t>
-      </w:r>
-      <w:r>
-        <w:rPr>
-          <w:rStyle w:val="StringTok"/>
-        </w:rPr>
-        <w:t xml:space="preserve"> </w:t>
-      </w:r>
-      <w:r>
-        <w:rPr>
-          <w:rStyle w:val="KeywordTok"/>
-        </w:rPr>
-        <w:t xml:space="preserve">unlist</w:t>
-      </w:r>
-      <w:r>
-        <w:rPr>
-          <w:rStyle w:val="NormalTok"/>
-        </w:rPr>
-        <w:t xml:space="preserve">(line)[</w:t>
+        <w:t xml:space="preserve">";"</w:t>
+      </w:r>
+      <w:r>
+        <w:rPr>
+          <w:rStyle w:val="NormalTok"/>
+        </w:rPr>
+        <w:t xml:space="preserve">))[</w:t>
       </w:r>
       <w:r>
         <w:rPr>
           <w:rStyle w:val="DecValTok"/>
         </w:rPr>
-        <w:t xml:space="preserve">2</w:t>
+        <w:t xml:space="preserve">1</w:t>
       </w:r>
       <w:r>
         <w:rPr>
@@ -10026,100 +10269,16 @@
         <w:t xml:space="preserve"> </w:t>
       </w:r>
       <w:r>
-        <w:br w:type="textWrapping"/>
-      </w:r>
-      <w:r>
-        <w:rPr>
-          <w:rStyle w:val="NormalTok"/>
-        </w:rPr>
-        <w:t xml:space="preserve"> </w:t>
-      </w:r>
-      <w:r>
-        <w:rPr>
-          <w:rStyle w:val="NormalTok"/>
-        </w:rPr>
-        <w:t xml:space="preserve"> </w:t>
-      </w:r>
-      <w:r>
-        <w:rPr>
-          <w:rStyle w:val="CommentTok"/>
-        </w:rPr>
-        <w:t xml:space="preserve">#remove semicolon if it exists</w:t>
-      </w:r>
-      <w:r>
-        <w:br w:type="textWrapping"/>
-      </w:r>
-      <w:r>
-        <w:rPr>
-          <w:rStyle w:val="NormalTok"/>
-        </w:rPr>
-        <w:t xml:space="preserve"> </w:t>
-      </w:r>
-      <w:r>
-        <w:rPr>
-          <w:rStyle w:val="NormalTok"/>
-        </w:rPr>
-        <w:t xml:space="preserve"> </w:t>
-      </w:r>
-      <w:r>
-        <w:rPr>
-          <w:rStyle w:val="NormalTok"/>
-        </w:rPr>
-        <w:t xml:space="preserve">line =</w:t>
-      </w:r>
-      <w:r>
-        <w:rPr>
-          <w:rStyle w:val="StringTok"/>
-        </w:rPr>
-        <w:t xml:space="preserve"> </w:t>
-      </w:r>
-      <w:r>
-        <w:rPr>
-          <w:rStyle w:val="KeywordTok"/>
-        </w:rPr>
-        <w:t xml:space="preserve">unlist</w:t>
-      </w:r>
-      <w:r>
-        <w:rPr>
-          <w:rStyle w:val="NormalTok"/>
-        </w:rPr>
-        <w:t xml:space="preserve">(</w:t>
-      </w:r>
-      <w:r>
-        <w:rPr>
-          <w:rStyle w:val="KeywordTok"/>
-        </w:rPr>
-        <w:t xml:space="preserve">strsplit</w:t>
-      </w:r>
-      <w:r>
-        <w:rPr>
-          <w:rStyle w:val="NormalTok"/>
-        </w:rPr>
-        <w:t xml:space="preserve">(line, </w:t>
-      </w:r>
-      <w:r>
-        <w:rPr>
-          <w:rStyle w:val="StringTok"/>
-        </w:rPr>
-        <w:t xml:space="preserve">";"</w:t>
-      </w:r>
-      <w:r>
-        <w:rPr>
-          <w:rStyle w:val="NormalTok"/>
-        </w:rPr>
-        <w:t xml:space="preserve">))[</w:t>
-      </w:r>
-      <w:r>
-        <w:rPr>
-          <w:rStyle w:val="DecValTok"/>
-        </w:rPr>
-        <w:t xml:space="preserve">1</w:t>
-      </w:r>
-      <w:r>
-        <w:rPr>
-          <w:rStyle w:val="NormalTok"/>
-        </w:rPr>
-        <w:t xml:space="preserve">]</w:t>
+        <w:rPr>
+          <w:rStyle w:val="KeywordTok"/>
+        </w:rPr>
+        <w:t xml:space="preserve">return</w:t>
+      </w:r>
+      <w:r>
+        <w:rPr>
+          <w:rStyle w:val="NormalTok"/>
+        </w:rPr>
+        <w:t xml:space="preserve">(line)</w:t>
       </w:r>
       <w:r>
         <w:br w:type="textWrapping"/>
@@ -14929,7 +15088,7 @@
     </w:lvl>
   </w:abstractNum>
   <w:abstractNum w:abstractNumId="990">
-    <w:nsid w:val="62fa3bc5"/>
+    <w:nsid w:val="fc2166ca"/>
     <w:multiLevelType w:val="multilevel"/>
     <w:lvl w:ilvl="0">
       <w:numFmt w:val="bullet"/>

</xml_diff>